<commit_message>
se corrige el formato de fecha
</commit_message>
<xml_diff>
--- a/backend/src/templates/SalesOrder.docx
+++ b/backend/src/templates/SalesOrder.docx
@@ -80,21 +80,7 @@
         <w:rPr>
           <w:lang w:val="es-ES"/>
         </w:rPr>
-        <w:t xml:space="preserve"> </w:t>
-      </w:r>
-      <w:proofErr w:type="spellStart"/>
-      <w:r>
-        <w:rPr>
-          <w:lang w:val="es-ES"/>
-        </w:rPr>
-        <w:t>Nº</w:t>
-      </w:r>
-      <w:proofErr w:type="spellEnd"/>
-      <w:r>
-        <w:rPr>
-          <w:lang w:val="es-ES"/>
-        </w:rPr>
-        <w:t>:</w:t>
+        <w:t xml:space="preserve"> Nº:</w:t>
       </w:r>
       <w:r>
         <w:rPr>
@@ -102,7 +88,6 @@
         </w:rPr>
         <w:t xml:space="preserve"> {</w:t>
       </w:r>
-      <w:proofErr w:type="spellStart"/>
       <w:r>
         <w:rPr>
           <w:lang w:val="es-ES"/>
@@ -115,7 +100,6 @@
         </w:rPr>
         <w:t>ode</w:t>
       </w:r>
-      <w:proofErr w:type="spellEnd"/>
       <w:r>
         <w:rPr>
           <w:lang w:val="es-ES"/>
@@ -156,21 +140,7 @@
         <w:rPr>
           <w:lang w:val="es-ES"/>
         </w:rPr>
-        <w:t>{</w:t>
-      </w:r>
-      <w:proofErr w:type="spellStart"/>
-      <w:r>
-        <w:rPr>
-          <w:lang w:val="es-ES"/>
-        </w:rPr>
-        <w:t>orderDate</w:t>
-      </w:r>
-      <w:proofErr w:type="spellEnd"/>
-      <w:r>
-        <w:rPr>
-          <w:lang w:val="es-ES"/>
-        </w:rPr>
-        <w:t>}</w:t>
+        <w:t>{orderDate}</w:t>
       </w:r>
     </w:p>
     <w:p>
@@ -384,105 +354,49 @@
         <w:rPr>
           <w:lang w:val="es-ES"/>
         </w:rPr>
-        <w:t xml:space="preserve"> {</w:t>
-      </w:r>
-      <w:proofErr w:type="spellStart"/>
-      <w:r>
-        <w:rPr>
-          <w:lang w:val="es-ES"/>
-        </w:rPr>
-        <w:t>name</w:t>
-      </w:r>
-      <w:proofErr w:type="spellEnd"/>
-      <w:r>
-        <w:rPr>
-          <w:lang w:val="es-ES"/>
-        </w:rPr>
+        <w:t xml:space="preserve"> {name}</w:t>
+      </w:r>
+    </w:p>
+    <w:p>
+      <w:pPr>
+        <w:rPr>
+          <w:lang w:val="es-ES"/>
+        </w:rPr>
+      </w:pPr>
+      <w:r>
+        <w:rPr>
+          <w:lang w:val="es-ES"/>
+        </w:rPr>
+        <w:t>CUIT:</w:t>
+      </w:r>
+      <w:r>
+        <w:rPr>
+          <w:lang w:val="es-ES"/>
+        </w:rPr>
+        <w:t xml:space="preserve"> {documentNumber}</w:t>
+      </w:r>
+    </w:p>
+    <w:p>
+      <w:r>
+        <w:t>Dirección:</w:t>
+      </w:r>
+      <w:r>
+        <w:t xml:space="preserve"> {address</w:t>
+      </w:r>
+      <w:r>
+        <w:t>.</w:t>
+      </w:r>
+      <w:r>
+        <w:t>street</w:t>
+      </w:r>
+      <w:r>
         <w:t>}</w:t>
       </w:r>
-    </w:p>
-    <w:p>
-      <w:pPr>
-        <w:rPr>
-          <w:lang w:val="es-ES"/>
-        </w:rPr>
-      </w:pPr>
-      <w:r>
-        <w:rPr>
-          <w:lang w:val="es-ES"/>
-        </w:rPr>
-        <w:t>CUIT:</w:t>
-      </w:r>
-      <w:r>
-        <w:rPr>
-          <w:lang w:val="es-ES"/>
-        </w:rPr>
-        <w:t xml:space="preserve"> {</w:t>
-      </w:r>
-      <w:proofErr w:type="spellStart"/>
-      <w:r>
-        <w:rPr>
-          <w:lang w:val="es-ES"/>
-        </w:rPr>
-        <w:t>documentNumber</w:t>
-      </w:r>
-      <w:proofErr w:type="spellEnd"/>
-      <w:r>
-        <w:rPr>
-          <w:lang w:val="es-ES"/>
-        </w:rPr>
-        <w:t>}</w:t>
-      </w:r>
-    </w:p>
-    <w:p>
-      <w:proofErr w:type="spellStart"/>
-      <w:r>
-        <w:t>Dirección</w:t>
-      </w:r>
-      <w:proofErr w:type="spellEnd"/>
-      <w:r>
-        <w:t>:</w:t>
-      </w:r>
-      <w:r>
-        <w:t xml:space="preserve"> {</w:t>
-      </w:r>
-      <w:proofErr w:type="spellStart"/>
-      <w:proofErr w:type="gramStart"/>
-      <w:r>
-        <w:t>address</w:t>
-      </w:r>
-      <w:r>
-        <w:t>.</w:t>
-      </w:r>
-      <w:r>
-        <w:t>street</w:t>
-      </w:r>
-      <w:proofErr w:type="spellEnd"/>
-      <w:proofErr w:type="gramEnd"/>
-      <w:r>
-        <w:t>}</w:t>
-      </w:r>
-      <w:r>
-        <w:t xml:space="preserve"> {</w:t>
-      </w:r>
-      <w:proofErr w:type="spellStart"/>
-      <w:r>
-        <w:t>address.s</w:t>
-      </w:r>
-      <w:r>
-        <w:t>treetNumber</w:t>
-      </w:r>
-      <w:proofErr w:type="spellEnd"/>
-      <w:r>
-        <w:t>} {</w:t>
-      </w:r>
-      <w:proofErr w:type="spellStart"/>
-      <w:r>
-        <w:t>address.city</w:t>
-      </w:r>
-      <w:proofErr w:type="spellEnd"/>
-      <w:r>
-        <w:t>}</w:t>
+      <w:r>
+        <w:t xml:space="preserve"> {address.s</w:t>
+      </w:r>
+      <w:r>
+        <w:t>treetNumber} {address.city}</w:t>
       </w:r>
     </w:p>
     <w:p>
@@ -497,14 +411,12 @@
         </w:rPr>
         <w:t>Teléfono: {</w:t>
       </w:r>
-      <w:proofErr w:type="spellStart"/>
       <w:r>
         <w:rPr>
           <w:lang w:val="es-ES"/>
         </w:rPr>
         <w:t>number</w:t>
       </w:r>
-      <w:proofErr w:type="spellEnd"/>
       <w:r>
         <w:rPr>
           <w:lang w:val="es-ES"/>
@@ -606,10 +518,10 @@
         <w:tblLook w:val="04A0" w:firstRow="1" w:lastRow="0" w:firstColumn="1" w:lastColumn="0" w:noHBand="0" w:noVBand="1"/>
       </w:tblPr>
       <w:tblGrid>
-        <w:gridCol w:w="2656"/>
-        <w:gridCol w:w="3031"/>
+        <w:gridCol w:w="2652"/>
+        <w:gridCol w:w="3038"/>
         <w:gridCol w:w="1572"/>
-        <w:gridCol w:w="1757"/>
+        <w:gridCol w:w="1754"/>
       </w:tblGrid>
       <w:tr>
         <w:tc>
@@ -704,56 +616,43 @@
                 <w:rStyle w:val="Textooriginal"/>
                 <w:rFonts w:eastAsia="Arial" w:cs="Arial"/>
               </w:rPr>
-              <w:t>{#</w:t>
-            </w:r>
-            <w:proofErr w:type="gramStart"/>
-            <w:r>
-              <w:rPr>
-                <w:rStyle w:val="Textooriginal"/>
-                <w:rFonts w:eastAsia="Arial" w:cs="Arial"/>
-              </w:rPr>
-              <w:t>products}</w:t>
-            </w:r>
+              <w:t>{#products}</w:t>
+            </w:r>
+            <w:r>
+              <w:t>{name}</w:t>
+            </w:r>
+          </w:p>
+        </w:tc>
+        <w:tc>
+          <w:tcPr>
+            <w:tcW w:w="3118" w:type="dxa"/>
+          </w:tcPr>
+          <w:p>
+            <w:r>
+              <w:t>{quantity}</w:t>
+            </w:r>
+            <w:r>
+              <w:t>{size</w:t>
+            </w:r>
+            <w:r>
+              <w:t>}</w:t>
+            </w:r>
+            <w:r>
+              <w:softHyphen/>
+            </w:r>
+          </w:p>
+        </w:tc>
+        <w:tc>
+          <w:tcPr>
+            <w:tcW w:w="1418" w:type="dxa"/>
+          </w:tcPr>
+          <w:p>
             <w:r>
               <w:t>{</w:t>
             </w:r>
-            <w:proofErr w:type="gramEnd"/>
-            <w:r>
-              <w:t>name}</w:t>
-            </w:r>
-          </w:p>
-        </w:tc>
-        <w:tc>
-          <w:tcPr>
-            <w:tcW w:w="3118" w:type="dxa"/>
-          </w:tcPr>
-          <w:p>
-            <w:r>
-              <w:t>{</w:t>
-            </w:r>
-            <w:proofErr w:type="spellStart"/>
-            <w:r>
-              <w:t>quantity</w:t>
-            </w:r>
-            <w:proofErr w:type="spellEnd"/>
-            <w:r>
-              <w:t>}</w:t>
-            </w:r>
-          </w:p>
-        </w:tc>
-        <w:tc>
-          <w:tcPr>
-            <w:tcW w:w="1418" w:type="dxa"/>
-          </w:tcPr>
-          <w:p>
-            <w:r>
-              <w:t>{</w:t>
-            </w:r>
-            <w:proofErr w:type="spellStart"/>
             <w:r>
               <w:t>price</w:t>
             </w:r>
-            <w:proofErr w:type="spellEnd"/>
             <w:r>
               <w:t>}</w:t>
             </w:r>
@@ -771,15 +670,7 @@
           </w:tcPr>
           <w:p>
             <w:r>
-              <w:t>{</w:t>
-            </w:r>
-            <w:proofErr w:type="spellStart"/>
-            <w:r>
-              <w:t>price</w:t>
-            </w:r>
-            <w:proofErr w:type="spellEnd"/>
-            <w:r>
-              <w:t>}</w:t>
+              <w:t>{price}</w:t>
             </w:r>
           </w:p>
         </w:tc>
@@ -860,21 +751,12 @@
                 <w:bCs/>
               </w:rPr>
             </w:pPr>
-            <w:proofErr w:type="gramStart"/>
             <w:r>
               <w:rPr>
                 <w:b/>
                 <w:bCs/>
               </w:rPr>
-              <w:t>Total</w:t>
-            </w:r>
-            <w:proofErr w:type="gramEnd"/>
-            <w:r>
-              <w:rPr>
-                <w:b/>
-                <w:bCs/>
-              </w:rPr>
-              <w:t xml:space="preserve"> del pedido</w:t>
+              <w:t>Total del pedido</w:t>
             </w:r>
           </w:p>
         </w:tc>
@@ -887,15 +769,7 @@
               <w:t xml:space="preserve">$ </w:t>
             </w:r>
             <w:r>
-              <w:t>{</w:t>
-            </w:r>
-            <w:proofErr w:type="spellStart"/>
-            <w:r>
-              <w:t>totalAmount</w:t>
-            </w:r>
-            <w:proofErr w:type="spellEnd"/>
-            <w:r>
-              <w:t>}</w:t>
+              <w:t>{totalAmount}</w:t>
             </w:r>
           </w:p>
         </w:tc>
@@ -917,15 +791,7 @@
           </w:tcPr>
           <w:p>
             <w:r>
-              <w:t>{</w:t>
-            </w:r>
-            <w:proofErr w:type="spellStart"/>
-            <w:r>
-              <w:t>discount</w:t>
-            </w:r>
-            <w:proofErr w:type="spellEnd"/>
-            <w:r>
-              <w:t>} %</w:t>
+              <w:t>{discount} %</w:t>
             </w:r>
           </w:p>
         </w:tc>
@@ -942,21 +808,12 @@
                 <w:bCs/>
               </w:rPr>
             </w:pPr>
-            <w:proofErr w:type="gramStart"/>
             <w:r>
               <w:rPr>
                 <w:b/>
                 <w:bCs/>
               </w:rPr>
-              <w:t>Total</w:t>
-            </w:r>
-            <w:proofErr w:type="gramEnd"/>
-            <w:r>
-              <w:rPr>
-                <w:b/>
-                <w:bCs/>
-              </w:rPr>
-              <w:t xml:space="preserve"> a pagar</w:t>
+              <w:t>Total a pagar</w:t>
             </w:r>
           </w:p>
         </w:tc>
@@ -969,15 +826,7 @@
               <w:t xml:space="preserve">$ </w:t>
             </w:r>
             <w:r>
-              <w:t>{</w:t>
-            </w:r>
-            <w:proofErr w:type="spellStart"/>
-            <w:r>
-              <w:t>finalAmount</w:t>
-            </w:r>
-            <w:proofErr w:type="spellEnd"/>
-            <w:r>
-              <w:t>}</w:t>
+              <w:t>{finalAmount}</w:t>
             </w:r>
           </w:p>
         </w:tc>
@@ -1522,6 +1371,7 @@
   <w:style w:type="character" w:default="1" w:styleId="Fuentedeprrafopredeter">
     <w:name w:val="Default Paragraph Font"/>
     <w:uiPriority w:val="1"/>
+    <w:semiHidden/>
     <w:unhideWhenUsed/>
   </w:style>
   <w:style w:type="table" w:default="1" w:styleId="Tablanormal">

</xml_diff>

<commit_message>
color talle cantidad precio unitario y subtotal arreglado :D
</commit_message>
<xml_diff>
--- a/backend/src/templates/SalesOrder.docx
+++ b/backend/src/templates/SalesOrder.docx
@@ -80,7 +80,21 @@
         <w:rPr>
           <w:lang w:val="es-ES"/>
         </w:rPr>
-        <w:t xml:space="preserve"> Nº:</w:t>
+        <w:t xml:space="preserve"> </w:t>
+      </w:r>
+      <w:proofErr w:type="spellStart"/>
+      <w:r>
+        <w:rPr>
+          <w:lang w:val="es-ES"/>
+        </w:rPr>
+        <w:t>Nº</w:t>
+      </w:r>
+      <w:proofErr w:type="spellEnd"/>
+      <w:r>
+        <w:rPr>
+          <w:lang w:val="es-ES"/>
+        </w:rPr>
+        <w:t>:</w:t>
       </w:r>
       <w:r>
         <w:rPr>
@@ -88,6 +102,7 @@
         </w:rPr>
         <w:t xml:space="preserve"> {</w:t>
       </w:r>
+      <w:proofErr w:type="spellStart"/>
       <w:r>
         <w:rPr>
           <w:lang w:val="es-ES"/>
@@ -100,6 +115,7 @@
         </w:rPr>
         <w:t>ode</w:t>
       </w:r>
+      <w:proofErr w:type="spellEnd"/>
       <w:r>
         <w:rPr>
           <w:lang w:val="es-ES"/>
@@ -140,7 +156,21 @@
         <w:rPr>
           <w:lang w:val="es-ES"/>
         </w:rPr>
-        <w:t>{orderDate}</w:t>
+        <w:t>{</w:t>
+      </w:r>
+      <w:proofErr w:type="spellStart"/>
+      <w:r>
+        <w:rPr>
+          <w:lang w:val="es-ES"/>
+        </w:rPr>
+        <w:t>orderDate</w:t>
+      </w:r>
+      <w:proofErr w:type="spellEnd"/>
+      <w:r>
+        <w:rPr>
+          <w:lang w:val="es-ES"/>
+        </w:rPr>
+        <w:t>}</w:t>
       </w:r>
     </w:p>
     <w:p>
@@ -354,7 +384,21 @@
         <w:rPr>
           <w:lang w:val="es-ES"/>
         </w:rPr>
-        <w:t xml:space="preserve"> {name}</w:t>
+        <w:t xml:space="preserve"> {</w:t>
+      </w:r>
+      <w:proofErr w:type="spellStart"/>
+      <w:r>
+        <w:rPr>
+          <w:lang w:val="es-ES"/>
+        </w:rPr>
+        <w:t>name</w:t>
+      </w:r>
+      <w:proofErr w:type="spellEnd"/>
+      <w:r>
+        <w:rPr>
+          <w:lang w:val="es-ES"/>
+        </w:rPr>
+        <w:t>}</w:t>
       </w:r>
     </w:p>
     <w:p>
@@ -373,15 +417,39 @@
         <w:rPr>
           <w:lang w:val="es-ES"/>
         </w:rPr>
-        <w:t xml:space="preserve"> {documentNumber}</w:t>
-      </w:r>
-    </w:p>
-    <w:p>
-      <w:r>
-        <w:t>Dirección:</w:t>
-      </w:r>
-      <w:r>
-        <w:t xml:space="preserve"> {address</w:t>
+        <w:t xml:space="preserve"> {</w:t>
+      </w:r>
+      <w:proofErr w:type="spellStart"/>
+      <w:r>
+        <w:rPr>
+          <w:lang w:val="es-ES"/>
+        </w:rPr>
+        <w:t>documentNumber</w:t>
+      </w:r>
+      <w:proofErr w:type="spellEnd"/>
+      <w:r>
+        <w:rPr>
+          <w:lang w:val="es-ES"/>
+        </w:rPr>
+        <w:t>}</w:t>
+      </w:r>
+    </w:p>
+    <w:p>
+      <w:proofErr w:type="spellStart"/>
+      <w:r>
+        <w:t>Dirección</w:t>
+      </w:r>
+      <w:proofErr w:type="spellEnd"/>
+      <w:r>
+        <w:t>:</w:t>
+      </w:r>
+      <w:r>
+        <w:t xml:space="preserve"> {</w:t>
+      </w:r>
+      <w:proofErr w:type="spellStart"/>
+      <w:proofErr w:type="gramStart"/>
+      <w:r>
+        <w:t>address</w:t>
       </w:r>
       <w:r>
         <w:t>.</w:t>
@@ -389,14 +457,32 @@
       <w:r>
         <w:t>street</w:t>
       </w:r>
+      <w:proofErr w:type="spellEnd"/>
+      <w:proofErr w:type="gramEnd"/>
       <w:r>
         <w:t>}</w:t>
       </w:r>
       <w:r>
-        <w:t xml:space="preserve"> {address.s</w:t>
-      </w:r>
-      <w:r>
-        <w:t>treetNumber} {address.city}</w:t>
+        <w:t xml:space="preserve"> {</w:t>
+      </w:r>
+      <w:proofErr w:type="spellStart"/>
+      <w:r>
+        <w:t>address.s</w:t>
+      </w:r>
+      <w:r>
+        <w:t>treetNumber</w:t>
+      </w:r>
+      <w:proofErr w:type="spellEnd"/>
+      <w:r>
+        <w:t>} {</w:t>
+      </w:r>
+      <w:proofErr w:type="spellStart"/>
+      <w:r>
+        <w:t>address.city</w:t>
+      </w:r>
+      <w:proofErr w:type="spellEnd"/>
+      <w:r>
+        <w:t>}</w:t>
       </w:r>
     </w:p>
     <w:p>
@@ -411,12 +497,14 @@
         </w:rPr>
         <w:t>Teléfono: {</w:t>
       </w:r>
+      <w:proofErr w:type="spellStart"/>
       <w:r>
         <w:rPr>
           <w:lang w:val="es-ES"/>
         </w:rPr>
         <w:t>number</w:t>
       </w:r>
+      <w:proofErr w:type="spellEnd"/>
       <w:r>
         <w:rPr>
           <w:lang w:val="es-ES"/>
@@ -518,18 +606,21 @@
         <w:tblLook w:val="04A0" w:firstRow="1" w:lastRow="0" w:firstColumn="1" w:lastColumn="0" w:noHBand="0" w:noVBand="1"/>
       </w:tblPr>
       <w:tblGrid>
-        <w:gridCol w:w="2652"/>
-        <w:gridCol w:w="3038"/>
+        <w:gridCol w:w="2026"/>
+        <w:gridCol w:w="1100"/>
+        <w:gridCol w:w="1221"/>
+        <w:gridCol w:w="1979"/>
         <w:gridCol w:w="1572"/>
-        <w:gridCol w:w="1754"/>
+        <w:gridCol w:w="1118"/>
       </w:tblGrid>
       <w:tr>
         <w:tc>
           <w:tcPr>
-            <w:tcW w:w="2689" w:type="dxa"/>
-          </w:tcPr>
-          <w:p>
-            <w:pPr>
+            <w:tcW w:w="2035" w:type="dxa"/>
+          </w:tcPr>
+          <w:p>
+            <w:pPr>
+              <w:jc w:val="center"/>
               <w:rPr>
                 <w:b/>
                 <w:bCs/>
@@ -546,10 +637,53 @@
         </w:tc>
         <w:tc>
           <w:tcPr>
-            <w:tcW w:w="3118" w:type="dxa"/>
-          </w:tcPr>
-          <w:p>
-            <w:pPr>
+            <w:tcW w:w="1124" w:type="dxa"/>
+          </w:tcPr>
+          <w:p>
+            <w:pPr>
+              <w:jc w:val="center"/>
+              <w:rPr>
+                <w:b/>
+                <w:bCs/>
+              </w:rPr>
+            </w:pPr>
+            <w:r>
+              <w:rPr>
+                <w:b/>
+                <w:bCs/>
+              </w:rPr>
+              <w:t>Color</w:t>
+            </w:r>
+          </w:p>
+        </w:tc>
+        <w:tc>
+          <w:tcPr>
+            <w:tcW w:w="1134" w:type="dxa"/>
+          </w:tcPr>
+          <w:p>
+            <w:pPr>
+              <w:jc w:val="center"/>
+              <w:rPr>
+                <w:b/>
+                <w:bCs/>
+              </w:rPr>
+            </w:pPr>
+            <w:r>
+              <w:rPr>
+                <w:b/>
+                <w:bCs/>
+              </w:rPr>
+              <w:t>Talle</w:t>
+            </w:r>
+          </w:p>
+        </w:tc>
+        <w:tc>
+          <w:tcPr>
+            <w:tcW w:w="2022" w:type="dxa"/>
+          </w:tcPr>
+          <w:p>
+            <w:pPr>
+              <w:jc w:val="center"/>
               <w:rPr>
                 <w:b/>
                 <w:bCs/>
@@ -566,10 +700,11 @@
         </w:tc>
         <w:tc>
           <w:tcPr>
-            <w:tcW w:w="1418" w:type="dxa"/>
-          </w:tcPr>
-          <w:p>
-            <w:pPr>
+            <w:tcW w:w="1572" w:type="dxa"/>
+          </w:tcPr>
+          <w:p>
+            <w:pPr>
+              <w:jc w:val="center"/>
               <w:rPr>
                 <w:b/>
                 <w:bCs/>
@@ -580,16 +715,33 @@
                 <w:b/>
                 <w:bCs/>
               </w:rPr>
-              <w:t>Precio unitario</w:t>
-            </w:r>
-          </w:p>
-        </w:tc>
-        <w:tc>
-          <w:tcPr>
-            <w:tcW w:w="1791" w:type="dxa"/>
-          </w:tcPr>
-          <w:p>
-            <w:pPr>
+              <w:t>Precio</w:t>
+            </w:r>
+          </w:p>
+          <w:p>
+            <w:pPr>
+              <w:jc w:val="center"/>
+              <w:rPr>
+                <w:b/>
+                <w:bCs/>
+              </w:rPr>
+            </w:pPr>
+            <w:r>
+              <w:rPr>
+                <w:b/>
+                <w:bCs/>
+              </w:rPr>
+              <w:t>unitario</w:t>
+            </w:r>
+          </w:p>
+        </w:tc>
+        <w:tc>
+          <w:tcPr>
+            <w:tcW w:w="1129" w:type="dxa"/>
+          </w:tcPr>
+          <w:p>
+            <w:pPr>
+              <w:jc w:val="center"/>
               <w:rPr>
                 <w:b/>
                 <w:bCs/>
@@ -608,51 +760,115 @@
       <w:tr>
         <w:tc>
           <w:tcPr>
-            <w:tcW w:w="2689" w:type="dxa"/>
-          </w:tcPr>
-          <w:p>
+            <w:tcW w:w="2035" w:type="dxa"/>
+          </w:tcPr>
+          <w:p>
+            <w:pPr>
+              <w:jc w:val="center"/>
+            </w:pPr>
             <w:r>
               <w:rPr>
                 <w:rStyle w:val="Textooriginal"/>
                 <w:rFonts w:eastAsia="Arial" w:cs="Arial"/>
               </w:rPr>
-              <w:t>{#products}</w:t>
-            </w:r>
-            <w:r>
-              <w:t>{name}</w:t>
-            </w:r>
-          </w:p>
-        </w:tc>
-        <w:tc>
-          <w:tcPr>
-            <w:tcW w:w="3118" w:type="dxa"/>
-          </w:tcPr>
-          <w:p>
-            <w:r>
-              <w:t>{quantity}</w:t>
-            </w:r>
-            <w:r>
-              <w:t>{size</w:t>
-            </w:r>
+              <w:t>{#</w:t>
+            </w:r>
+            <w:proofErr w:type="gramStart"/>
+            <w:r>
+              <w:rPr>
+                <w:rStyle w:val="Textooriginal"/>
+                <w:rFonts w:eastAsia="Arial" w:cs="Arial"/>
+              </w:rPr>
+              <w:t>products}</w:t>
+            </w:r>
+            <w:r>
+              <w:t>{</w:t>
+            </w:r>
+            <w:proofErr w:type="gramEnd"/>
+            <w:r>
+              <w:t>name}</w:t>
+            </w:r>
+          </w:p>
+        </w:tc>
+        <w:tc>
+          <w:tcPr>
+            <w:tcW w:w="1124" w:type="dxa"/>
+          </w:tcPr>
+          <w:p>
+            <w:pPr>
+              <w:jc w:val="center"/>
+            </w:pPr>
+            <w:r>
+              <w:t>{color}</w:t>
+            </w:r>
+          </w:p>
+        </w:tc>
+        <w:tc>
+          <w:tcPr>
+            <w:tcW w:w="1134" w:type="dxa"/>
+          </w:tcPr>
+          <w:p>
+            <w:pPr>
+              <w:jc w:val="center"/>
+            </w:pPr>
+            <w:r>
+              <w:t>{#</w:t>
+            </w:r>
+            <w:proofErr w:type="gramStart"/>
+            <w:r>
+              <w:t>sizes}{</w:t>
+            </w:r>
+            <w:proofErr w:type="gramEnd"/>
+            <w:r>
+              <w:t>size}</w:t>
+            </w:r>
+          </w:p>
+        </w:tc>
+        <w:tc>
+          <w:tcPr>
+            <w:tcW w:w="2022" w:type="dxa"/>
+          </w:tcPr>
+          <w:p>
+            <w:pPr>
+              <w:jc w:val="center"/>
+            </w:pPr>
+            <w:r>
+              <w:t>{</w:t>
+            </w:r>
+            <w:proofErr w:type="spellStart"/>
+            <w:r>
+              <w:t>quantity</w:t>
+            </w:r>
+            <w:proofErr w:type="spellEnd"/>
+            <w:r>
+              <w:t>}{/</w:t>
+            </w:r>
+            <w:proofErr w:type="spellStart"/>
+            <w:r>
+              <w:t>sizes</w:t>
+            </w:r>
+            <w:proofErr w:type="spellEnd"/>
             <w:r>
               <w:t>}</w:t>
             </w:r>
-            <w:r>
-              <w:softHyphen/>
-            </w:r>
-          </w:p>
-        </w:tc>
-        <w:tc>
-          <w:tcPr>
-            <w:tcW w:w="1418" w:type="dxa"/>
-          </w:tcPr>
-          <w:p>
+          </w:p>
+        </w:tc>
+        <w:tc>
+          <w:tcPr>
+            <w:tcW w:w="1572" w:type="dxa"/>
+          </w:tcPr>
+          <w:p>
+            <w:pPr>
+              <w:jc w:val="center"/>
+            </w:pPr>
             <w:r>
               <w:t>{</w:t>
             </w:r>
+            <w:proofErr w:type="spellStart"/>
             <w:r>
               <w:t>price</w:t>
             </w:r>
+            <w:proofErr w:type="spellEnd"/>
             <w:r>
               <w:t>}</w:t>
             </w:r>
@@ -666,11 +882,27 @@
         </w:tc>
         <w:tc>
           <w:tcPr>
-            <w:tcW w:w="1791" w:type="dxa"/>
-          </w:tcPr>
-          <w:p>
-            <w:r>
-              <w:t>{price}</w:t>
+            <w:tcW w:w="1129" w:type="dxa"/>
+          </w:tcPr>
+          <w:p>
+            <w:pPr>
+              <w:jc w:val="center"/>
+            </w:pPr>
+            <w:r>
+              <w:t>{</w:t>
+            </w:r>
+            <w:proofErr w:type="spellStart"/>
+            <w:r>
+              <w:t>subFinalAmount</w:t>
+            </w:r>
+            <w:proofErr w:type="spellEnd"/>
+          </w:p>
+          <w:p>
+            <w:pPr>
+              <w:jc w:val="center"/>
+            </w:pPr>
+            <w:r>
+              <w:t>}</w:t>
             </w:r>
           </w:p>
         </w:tc>
@@ -678,53 +910,125 @@
       <w:tr>
         <w:tc>
           <w:tcPr>
-            <w:tcW w:w="2689" w:type="dxa"/>
-          </w:tcPr>
-          <w:p/>
-        </w:tc>
-        <w:tc>
-          <w:tcPr>
-            <w:tcW w:w="3118" w:type="dxa"/>
-          </w:tcPr>
-          <w:p/>
-        </w:tc>
-        <w:tc>
-          <w:tcPr>
-            <w:tcW w:w="1418" w:type="dxa"/>
-          </w:tcPr>
-          <w:p/>
-        </w:tc>
-        <w:tc>
-          <w:tcPr>
-            <w:tcW w:w="1791" w:type="dxa"/>
-          </w:tcPr>
-          <w:p/>
+            <w:tcW w:w="2035" w:type="dxa"/>
+          </w:tcPr>
+          <w:p>
+            <w:pPr>
+              <w:jc w:val="center"/>
+            </w:pPr>
+          </w:p>
+        </w:tc>
+        <w:tc>
+          <w:tcPr>
+            <w:tcW w:w="1124" w:type="dxa"/>
+          </w:tcPr>
+          <w:p>
+            <w:pPr>
+              <w:jc w:val="center"/>
+            </w:pPr>
+          </w:p>
+        </w:tc>
+        <w:tc>
+          <w:tcPr>
+            <w:tcW w:w="1134" w:type="dxa"/>
+          </w:tcPr>
+          <w:p>
+            <w:pPr>
+              <w:jc w:val="center"/>
+            </w:pPr>
+          </w:p>
+        </w:tc>
+        <w:tc>
+          <w:tcPr>
+            <w:tcW w:w="2022" w:type="dxa"/>
+          </w:tcPr>
+          <w:p>
+            <w:pPr>
+              <w:jc w:val="center"/>
+            </w:pPr>
+          </w:p>
+        </w:tc>
+        <w:tc>
+          <w:tcPr>
+            <w:tcW w:w="1572" w:type="dxa"/>
+          </w:tcPr>
+          <w:p>
+            <w:pPr>
+              <w:jc w:val="center"/>
+            </w:pPr>
+          </w:p>
+        </w:tc>
+        <w:tc>
+          <w:tcPr>
+            <w:tcW w:w="1129" w:type="dxa"/>
+          </w:tcPr>
+          <w:p>
+            <w:pPr>
+              <w:jc w:val="center"/>
+            </w:pPr>
+          </w:p>
         </w:tc>
       </w:tr>
       <w:tr>
         <w:tc>
           <w:tcPr>
-            <w:tcW w:w="2689" w:type="dxa"/>
-          </w:tcPr>
-          <w:p/>
-        </w:tc>
-        <w:tc>
-          <w:tcPr>
-            <w:tcW w:w="3118" w:type="dxa"/>
-          </w:tcPr>
-          <w:p/>
-        </w:tc>
-        <w:tc>
-          <w:tcPr>
-            <w:tcW w:w="1418" w:type="dxa"/>
-          </w:tcPr>
-          <w:p/>
-        </w:tc>
-        <w:tc>
-          <w:tcPr>
-            <w:tcW w:w="1791" w:type="dxa"/>
-          </w:tcPr>
-          <w:p/>
+            <w:tcW w:w="2035" w:type="dxa"/>
+          </w:tcPr>
+          <w:p>
+            <w:pPr>
+              <w:jc w:val="center"/>
+            </w:pPr>
+          </w:p>
+        </w:tc>
+        <w:tc>
+          <w:tcPr>
+            <w:tcW w:w="1124" w:type="dxa"/>
+          </w:tcPr>
+          <w:p>
+            <w:pPr>
+              <w:jc w:val="center"/>
+            </w:pPr>
+          </w:p>
+        </w:tc>
+        <w:tc>
+          <w:tcPr>
+            <w:tcW w:w="1134" w:type="dxa"/>
+          </w:tcPr>
+          <w:p>
+            <w:pPr>
+              <w:jc w:val="center"/>
+            </w:pPr>
+          </w:p>
+        </w:tc>
+        <w:tc>
+          <w:tcPr>
+            <w:tcW w:w="2022" w:type="dxa"/>
+          </w:tcPr>
+          <w:p>
+            <w:pPr>
+              <w:jc w:val="center"/>
+            </w:pPr>
+          </w:p>
+        </w:tc>
+        <w:tc>
+          <w:tcPr>
+            <w:tcW w:w="1572" w:type="dxa"/>
+          </w:tcPr>
+          <w:p>
+            <w:pPr>
+              <w:jc w:val="center"/>
+            </w:pPr>
+          </w:p>
+        </w:tc>
+        <w:tc>
+          <w:tcPr>
+            <w:tcW w:w="1129" w:type="dxa"/>
+          </w:tcPr>
+          <w:p>
+            <w:pPr>
+              <w:jc w:val="center"/>
+            </w:pPr>
+          </w:p>
         </w:tc>
       </w:tr>
     </w:tbl>
@@ -746,74 +1050,119 @@
           </w:tcPr>
           <w:p>
             <w:pPr>
+              <w:jc w:val="center"/>
               <w:rPr>
                 <w:b/>
                 <w:bCs/>
               </w:rPr>
             </w:pPr>
+            <w:proofErr w:type="gramStart"/>
             <w:r>
               <w:rPr>
                 <w:b/>
                 <w:bCs/>
               </w:rPr>
-              <w:t>Total del pedido</w:t>
-            </w:r>
-          </w:p>
-        </w:tc>
-        <w:tc>
-          <w:tcPr>
-            <w:tcW w:w="4820" w:type="dxa"/>
-          </w:tcPr>
-          <w:p>
-            <w:r>
-              <w:t xml:space="preserve">$ </w:t>
-            </w:r>
-            <w:r>
-              <w:t>{totalAmount}</w:t>
-            </w:r>
-          </w:p>
-        </w:tc>
-      </w:tr>
-      <w:tr>
-        <w:tc>
-          <w:tcPr>
-            <w:tcW w:w="4247" w:type="dxa"/>
-          </w:tcPr>
-          <w:p>
-            <w:r>
-              <w:t>Descuentos</w:t>
-            </w:r>
-          </w:p>
-        </w:tc>
-        <w:tc>
-          <w:tcPr>
-            <w:tcW w:w="4820" w:type="dxa"/>
-          </w:tcPr>
-          <w:p>
-            <w:r>
-              <w:t>{discount} %</w:t>
-            </w:r>
-          </w:p>
-        </w:tc>
-      </w:tr>
-      <w:tr>
-        <w:tc>
-          <w:tcPr>
-            <w:tcW w:w="4247" w:type="dxa"/>
-          </w:tcPr>
-          <w:p>
-            <w:pPr>
+              <w:t>Total</w:t>
+            </w:r>
+            <w:proofErr w:type="gramEnd"/>
+            <w:r>
               <w:rPr>
                 <w:b/>
                 <w:bCs/>
               </w:rPr>
-            </w:pPr>
-            <w:r>
+              <w:t xml:space="preserve"> del pedido</w:t>
+            </w:r>
+          </w:p>
+        </w:tc>
+        <w:tc>
+          <w:tcPr>
+            <w:tcW w:w="4820" w:type="dxa"/>
+          </w:tcPr>
+          <w:p>
+            <w:pPr>
+              <w:jc w:val="center"/>
+            </w:pPr>
+            <w:r>
+              <w:t xml:space="preserve">$ </w:t>
+            </w:r>
+            <w:r>
+              <w:t>{</w:t>
+            </w:r>
+            <w:proofErr w:type="spellStart"/>
+            <w:r>
+              <w:t>totalAmount</w:t>
+            </w:r>
+            <w:proofErr w:type="spellEnd"/>
+            <w:r>
+              <w:t>}</w:t>
+            </w:r>
+          </w:p>
+        </w:tc>
+      </w:tr>
+      <w:tr>
+        <w:tc>
+          <w:tcPr>
+            <w:tcW w:w="4247" w:type="dxa"/>
+          </w:tcPr>
+          <w:p>
+            <w:pPr>
+              <w:jc w:val="center"/>
+            </w:pPr>
+            <w:r>
+              <w:t>Descuentos</w:t>
+            </w:r>
+          </w:p>
+        </w:tc>
+        <w:tc>
+          <w:tcPr>
+            <w:tcW w:w="4820" w:type="dxa"/>
+          </w:tcPr>
+          <w:p>
+            <w:pPr>
+              <w:jc w:val="center"/>
+            </w:pPr>
+            <w:r>
+              <w:t>{</w:t>
+            </w:r>
+            <w:proofErr w:type="spellStart"/>
+            <w:r>
+              <w:t>discount</w:t>
+            </w:r>
+            <w:proofErr w:type="spellEnd"/>
+            <w:r>
+              <w:t>} %</w:t>
+            </w:r>
+          </w:p>
+        </w:tc>
+      </w:tr>
+      <w:tr>
+        <w:tc>
+          <w:tcPr>
+            <w:tcW w:w="4247" w:type="dxa"/>
+          </w:tcPr>
+          <w:p>
+            <w:pPr>
+              <w:jc w:val="center"/>
               <w:rPr>
                 <w:b/>
                 <w:bCs/>
               </w:rPr>
-              <w:t>Total a pagar</w:t>
+            </w:pPr>
+            <w:proofErr w:type="gramStart"/>
+            <w:r>
+              <w:rPr>
+                <w:b/>
+                <w:bCs/>
+              </w:rPr>
+              <w:t>Total</w:t>
+            </w:r>
+            <w:proofErr w:type="gramEnd"/>
+            <w:r>
+              <w:rPr>
+                <w:b/>
+                <w:bCs/>
+              </w:rPr>
+              <w:t xml:space="preserve"> a pagar</w:t>
             </w:r>
           </w:p>
         </w:tc>
@@ -822,11 +1171,22 @@
             <w:tcW w:w="4820" w:type="dxa"/>
           </w:tcPr>
           <w:p>
+            <w:pPr>
+              <w:jc w:val="center"/>
+            </w:pPr>
             <w:r>
               <w:t xml:space="preserve">$ </w:t>
             </w:r>
             <w:r>
-              <w:t>{finalAmount}</w:t>
+              <w:t>{</w:t>
+            </w:r>
+            <w:proofErr w:type="spellStart"/>
+            <w:r>
+              <w:t>finalAmount</w:t>
+            </w:r>
+            <w:proofErr w:type="spellEnd"/>
+            <w:r>
+              <w:t>}</w:t>
             </w:r>
           </w:p>
         </w:tc>

</xml_diff>

<commit_message>
se arreglo la fecha, se elimino el modulo que ya no se usa para la fecha, se agrego descripcion del producto y se borraron las filas en blanco en la tabla
</commit_message>
<xml_diff>
--- a/backend/src/templates/SalesOrder.docx
+++ b/backend/src/templates/SalesOrder.docx
@@ -447,7 +447,6 @@
         <w:t xml:space="preserve"> {</w:t>
       </w:r>
       <w:proofErr w:type="spellStart"/>
-      <w:proofErr w:type="gramStart"/>
       <w:r>
         <w:t>address</w:t>
       </w:r>
@@ -458,7 +457,6 @@
         <w:t>street</w:t>
       </w:r>
       <w:proofErr w:type="spellEnd"/>
-      <w:proofErr w:type="gramEnd"/>
       <w:r>
         <w:t>}</w:t>
       </w:r>
@@ -602,21 +600,23 @@
     <w:tbl>
       <w:tblPr>
         <w:tblStyle w:val="Tablaconcuadrcula"/>
-        <w:tblW w:w="0" w:type="auto"/>
+        <w:tblW w:w="9252" w:type="dxa"/>
+        <w:tblLayout w:type="fixed"/>
         <w:tblLook w:val="04A0" w:firstRow="1" w:lastRow="0" w:firstColumn="1" w:lastColumn="0" w:noHBand="0" w:noVBand="1"/>
       </w:tblPr>
       <w:tblGrid>
-        <w:gridCol w:w="2026"/>
-        <w:gridCol w:w="1100"/>
-        <w:gridCol w:w="1221"/>
-        <w:gridCol w:w="1979"/>
-        <w:gridCol w:w="1572"/>
-        <w:gridCol w:w="1118"/>
+        <w:gridCol w:w="1413"/>
+        <w:gridCol w:w="1984"/>
+        <w:gridCol w:w="993"/>
+        <w:gridCol w:w="786"/>
+        <w:gridCol w:w="1584"/>
+        <w:gridCol w:w="1457"/>
+        <w:gridCol w:w="1035"/>
       </w:tblGrid>
       <w:tr>
         <w:tc>
           <w:tcPr>
-            <w:tcW w:w="2035" w:type="dxa"/>
+            <w:tcW w:w="1413" w:type="dxa"/>
           </w:tcPr>
           <w:p>
             <w:pPr>
@@ -637,7 +637,7 @@
         </w:tc>
         <w:tc>
           <w:tcPr>
-            <w:tcW w:w="1124" w:type="dxa"/>
+            <w:tcW w:w="1984" w:type="dxa"/>
           </w:tcPr>
           <w:p>
             <w:pPr>
@@ -652,13 +652,13 @@
                 <w:b/>
                 <w:bCs/>
               </w:rPr>
-              <w:t>Color</w:t>
+              <w:t>Descripción</w:t>
             </w:r>
           </w:p>
         </w:tc>
         <w:tc>
           <w:tcPr>
-            <w:tcW w:w="1134" w:type="dxa"/>
+            <w:tcW w:w="993" w:type="dxa"/>
           </w:tcPr>
           <w:p>
             <w:pPr>
@@ -673,13 +673,13 @@
                 <w:b/>
                 <w:bCs/>
               </w:rPr>
-              <w:t>Talle</w:t>
+              <w:t>Color</w:t>
             </w:r>
           </w:p>
         </w:tc>
         <w:tc>
           <w:tcPr>
-            <w:tcW w:w="2022" w:type="dxa"/>
+            <w:tcW w:w="786" w:type="dxa"/>
           </w:tcPr>
           <w:p>
             <w:pPr>
@@ -694,13 +694,13 @@
                 <w:b/>
                 <w:bCs/>
               </w:rPr>
-              <w:t>Cantidad</w:t>
+              <w:t>Talle</w:t>
             </w:r>
           </w:p>
         </w:tc>
         <w:tc>
           <w:tcPr>
-            <w:tcW w:w="1572" w:type="dxa"/>
+            <w:tcW w:w="1584" w:type="dxa"/>
           </w:tcPr>
           <w:p>
             <w:pPr>
@@ -715,6 +715,27 @@
                 <w:b/>
                 <w:bCs/>
               </w:rPr>
+              <w:t>Cantidad</w:t>
+            </w:r>
+          </w:p>
+        </w:tc>
+        <w:tc>
+          <w:tcPr>
+            <w:tcW w:w="1457" w:type="dxa"/>
+          </w:tcPr>
+          <w:p>
+            <w:pPr>
+              <w:jc w:val="center"/>
+              <w:rPr>
+                <w:b/>
+                <w:bCs/>
+              </w:rPr>
+            </w:pPr>
+            <w:r>
+              <w:rPr>
+                <w:b/>
+                <w:bCs/>
+              </w:rPr>
               <w:t>Precio</w:t>
             </w:r>
           </w:p>
@@ -737,7 +758,7 @@
         </w:tc>
         <w:tc>
           <w:tcPr>
-            <w:tcW w:w="1129" w:type="dxa"/>
+            <w:tcW w:w="1035" w:type="dxa"/>
           </w:tcPr>
           <w:p>
             <w:pPr>
@@ -760,7 +781,7 @@
       <w:tr>
         <w:tc>
           <w:tcPr>
-            <w:tcW w:w="2035" w:type="dxa"/>
+            <w:tcW w:w="1413" w:type="dxa"/>
           </w:tcPr>
           <w:p>
             <w:pPr>
@@ -771,91 +792,63 @@
                 <w:rStyle w:val="Textooriginal"/>
                 <w:rFonts w:eastAsia="Arial" w:cs="Arial"/>
               </w:rPr>
-              <w:t>{#</w:t>
-            </w:r>
-            <w:proofErr w:type="gramStart"/>
-            <w:r>
-              <w:rPr>
-                <w:rStyle w:val="Textooriginal"/>
-                <w:rFonts w:eastAsia="Arial" w:cs="Arial"/>
-              </w:rPr>
-              <w:t>products}</w:t>
-            </w:r>
-            <w:r>
-              <w:t>{</w:t>
-            </w:r>
-            <w:proofErr w:type="gramEnd"/>
-            <w:r>
-              <w:t>name}</w:t>
+              <w:t>{#products}</w:t>
+            </w:r>
+            <w:r>
+              <w:t>{name}</w:t>
             </w:r>
           </w:p>
         </w:tc>
         <w:tc>
           <w:tcPr>
-            <w:tcW w:w="1124" w:type="dxa"/>
+            <w:tcW w:w="1984" w:type="dxa"/>
           </w:tcPr>
           <w:p>
             <w:pPr>
               <w:jc w:val="center"/>
             </w:pPr>
             <w:r>
-              <w:t>{color}</w:t>
+              <w:t>{</w:t>
+            </w:r>
+            <w:proofErr w:type="spellStart"/>
+            <w:r>
+              <w:t>description</w:t>
+            </w:r>
+            <w:proofErr w:type="spellEnd"/>
+            <w:r>
+              <w:t>}</w:t>
             </w:r>
           </w:p>
         </w:tc>
         <w:tc>
           <w:tcPr>
-            <w:tcW w:w="1134" w:type="dxa"/>
+            <w:tcW w:w="993" w:type="dxa"/>
           </w:tcPr>
           <w:p>
             <w:pPr>
               <w:jc w:val="center"/>
             </w:pPr>
             <w:r>
-              <w:t>{#</w:t>
-            </w:r>
-            <w:proofErr w:type="gramStart"/>
-            <w:r>
-              <w:t>sizes}{</w:t>
-            </w:r>
-            <w:proofErr w:type="gramEnd"/>
-            <w:r>
-              <w:t>size}</w:t>
+              <w:t>{color}</w:t>
             </w:r>
           </w:p>
         </w:tc>
         <w:tc>
           <w:tcPr>
-            <w:tcW w:w="2022" w:type="dxa"/>
+            <w:tcW w:w="786" w:type="dxa"/>
           </w:tcPr>
           <w:p>
             <w:pPr>
               <w:jc w:val="center"/>
             </w:pPr>
             <w:r>
-              <w:t>{</w:t>
-            </w:r>
-            <w:proofErr w:type="spellStart"/>
-            <w:r>
-              <w:t>quantity</w:t>
-            </w:r>
-            <w:proofErr w:type="spellEnd"/>
-            <w:r>
-              <w:t>}{/</w:t>
-            </w:r>
-            <w:proofErr w:type="spellStart"/>
-            <w:r>
-              <w:t>sizes</w:t>
-            </w:r>
-            <w:proofErr w:type="spellEnd"/>
-            <w:r>
-              <w:t>}</w:t>
+              <w:t>{#sizes}{size}</w:t>
             </w:r>
           </w:p>
         </w:tc>
         <w:tc>
           <w:tcPr>
-            <w:tcW w:w="1572" w:type="dxa"/>
+            <w:tcW w:w="1584" w:type="dxa"/>
           </w:tcPr>
           <w:p>
             <w:pPr>
@@ -866,6 +859,35 @@
             </w:r>
             <w:proofErr w:type="spellStart"/>
             <w:r>
+              <w:t>quantity</w:t>
+            </w:r>
+            <w:proofErr w:type="spellEnd"/>
+            <w:r>
+              <w:t>}{/</w:t>
+            </w:r>
+            <w:proofErr w:type="spellStart"/>
+            <w:r>
+              <w:t>sizes</w:t>
+            </w:r>
+            <w:proofErr w:type="spellEnd"/>
+            <w:r>
+              <w:t>}</w:t>
+            </w:r>
+          </w:p>
+        </w:tc>
+        <w:tc>
+          <w:tcPr>
+            <w:tcW w:w="1457" w:type="dxa"/>
+          </w:tcPr>
+          <w:p>
+            <w:pPr>
+              <w:jc w:val="center"/>
+            </w:pPr>
+            <w:r>
+              <w:t>{</w:t>
+            </w:r>
+            <w:proofErr w:type="spellStart"/>
+            <w:r>
               <w:t>price</w:t>
             </w:r>
             <w:proofErr w:type="spellEnd"/>
@@ -882,7 +904,7 @@
         </w:tc>
         <w:tc>
           <w:tcPr>
-            <w:tcW w:w="1129" w:type="dxa"/>
+            <w:tcW w:w="1035" w:type="dxa"/>
           </w:tcPr>
           <w:p>
             <w:pPr>
@@ -904,130 +926,6 @@
             <w:r>
               <w:t>}</w:t>
             </w:r>
-          </w:p>
-        </w:tc>
-      </w:tr>
-      <w:tr>
-        <w:tc>
-          <w:tcPr>
-            <w:tcW w:w="2035" w:type="dxa"/>
-          </w:tcPr>
-          <w:p>
-            <w:pPr>
-              <w:jc w:val="center"/>
-            </w:pPr>
-          </w:p>
-        </w:tc>
-        <w:tc>
-          <w:tcPr>
-            <w:tcW w:w="1124" w:type="dxa"/>
-          </w:tcPr>
-          <w:p>
-            <w:pPr>
-              <w:jc w:val="center"/>
-            </w:pPr>
-          </w:p>
-        </w:tc>
-        <w:tc>
-          <w:tcPr>
-            <w:tcW w:w="1134" w:type="dxa"/>
-          </w:tcPr>
-          <w:p>
-            <w:pPr>
-              <w:jc w:val="center"/>
-            </w:pPr>
-          </w:p>
-        </w:tc>
-        <w:tc>
-          <w:tcPr>
-            <w:tcW w:w="2022" w:type="dxa"/>
-          </w:tcPr>
-          <w:p>
-            <w:pPr>
-              <w:jc w:val="center"/>
-            </w:pPr>
-          </w:p>
-        </w:tc>
-        <w:tc>
-          <w:tcPr>
-            <w:tcW w:w="1572" w:type="dxa"/>
-          </w:tcPr>
-          <w:p>
-            <w:pPr>
-              <w:jc w:val="center"/>
-            </w:pPr>
-          </w:p>
-        </w:tc>
-        <w:tc>
-          <w:tcPr>
-            <w:tcW w:w="1129" w:type="dxa"/>
-          </w:tcPr>
-          <w:p>
-            <w:pPr>
-              <w:jc w:val="center"/>
-            </w:pPr>
-          </w:p>
-        </w:tc>
-      </w:tr>
-      <w:tr>
-        <w:tc>
-          <w:tcPr>
-            <w:tcW w:w="2035" w:type="dxa"/>
-          </w:tcPr>
-          <w:p>
-            <w:pPr>
-              <w:jc w:val="center"/>
-            </w:pPr>
-          </w:p>
-        </w:tc>
-        <w:tc>
-          <w:tcPr>
-            <w:tcW w:w="1124" w:type="dxa"/>
-          </w:tcPr>
-          <w:p>
-            <w:pPr>
-              <w:jc w:val="center"/>
-            </w:pPr>
-          </w:p>
-        </w:tc>
-        <w:tc>
-          <w:tcPr>
-            <w:tcW w:w="1134" w:type="dxa"/>
-          </w:tcPr>
-          <w:p>
-            <w:pPr>
-              <w:jc w:val="center"/>
-            </w:pPr>
-          </w:p>
-        </w:tc>
-        <w:tc>
-          <w:tcPr>
-            <w:tcW w:w="2022" w:type="dxa"/>
-          </w:tcPr>
-          <w:p>
-            <w:pPr>
-              <w:jc w:val="center"/>
-            </w:pPr>
-          </w:p>
-        </w:tc>
-        <w:tc>
-          <w:tcPr>
-            <w:tcW w:w="1572" w:type="dxa"/>
-          </w:tcPr>
-          <w:p>
-            <w:pPr>
-              <w:jc w:val="center"/>
-            </w:pPr>
-          </w:p>
-        </w:tc>
-        <w:tc>
-          <w:tcPr>
-            <w:tcW w:w="1129" w:type="dxa"/>
-          </w:tcPr>
-          <w:p>
-            <w:pPr>
-              <w:jc w:val="center"/>
-            </w:pPr>
           </w:p>
         </w:tc>
       </w:tr>
@@ -1036,12 +934,12 @@
     <w:tbl>
       <w:tblPr>
         <w:tblStyle w:val="Tablaconcuadrcula"/>
-        <w:tblW w:w="9067" w:type="dxa"/>
+        <w:tblW w:w="9209" w:type="dxa"/>
         <w:tblLook w:val="04A0" w:firstRow="1" w:lastRow="0" w:firstColumn="1" w:lastColumn="0" w:noHBand="0" w:noVBand="1"/>
       </w:tblPr>
       <w:tblGrid>
         <w:gridCol w:w="4247"/>
-        <w:gridCol w:w="4820"/>
+        <w:gridCol w:w="4962"/>
       </w:tblGrid>
       <w:tr>
         <w:tc>
@@ -1056,27 +954,18 @@
                 <w:bCs/>
               </w:rPr>
             </w:pPr>
-            <w:proofErr w:type="gramStart"/>
             <w:r>
               <w:rPr>
                 <w:b/>
                 <w:bCs/>
               </w:rPr>
-              <w:t>Total</w:t>
-            </w:r>
-            <w:proofErr w:type="gramEnd"/>
-            <w:r>
-              <w:rPr>
-                <w:b/>
-                <w:bCs/>
-              </w:rPr>
-              <w:t xml:space="preserve"> del pedido</w:t>
+              <w:t>Total del pedido</w:t>
             </w:r>
           </w:p>
         </w:tc>
         <w:tc>
           <w:tcPr>
-            <w:tcW w:w="4820" w:type="dxa"/>
+            <w:tcW w:w="4962" w:type="dxa"/>
           </w:tcPr>
           <w:p>
             <w:pPr>
@@ -1115,7 +1004,7 @@
         </w:tc>
         <w:tc>
           <w:tcPr>
-            <w:tcW w:w="4820" w:type="dxa"/>
+            <w:tcW w:w="4962" w:type="dxa"/>
           </w:tcPr>
           <w:p>
             <w:pPr>
@@ -1148,27 +1037,18 @@
                 <w:bCs/>
               </w:rPr>
             </w:pPr>
-            <w:proofErr w:type="gramStart"/>
             <w:r>
               <w:rPr>
                 <w:b/>
                 <w:bCs/>
               </w:rPr>
-              <w:t>Total</w:t>
-            </w:r>
-            <w:proofErr w:type="gramEnd"/>
-            <w:r>
-              <w:rPr>
-                <w:b/>
-                <w:bCs/>
-              </w:rPr>
-              <w:t xml:space="preserve"> a pagar</w:t>
+              <w:t>Total a pagar</w:t>
             </w:r>
           </w:p>
         </w:tc>
         <w:tc>
           <w:tcPr>
-            <w:tcW w:w="4820" w:type="dxa"/>
+            <w:tcW w:w="4962" w:type="dxa"/>
           </w:tcPr>
           <w:p>
             <w:pPr>

</xml_diff>